<commit_message>
Update Project 4 - Project Proposal.docx
</commit_message>
<xml_diff>
--- a/Project 4 - Project Proposal.docx
+++ b/Project 4 - Project Proposal.docx
@@ -114,6 +114,16 @@
         </w:rPr>
         <w:t>Fraud is a growing concern in Canada, with reported losses to the Canadian Anti-Fraud Centre (CAFC) exceeding $2 billion since 2021 alone:</w:t>
       </w:r>
+    </w:p>
+    <w:p>
+      <w:pPr>
+        <w:spacing w:after="0"/>
+        <w:jc w:val="both"/>
+        <w:rPr>
+          <w:sz w:val="20"/>
+          <w:szCs w:val="20"/>
+        </w:rPr>
+      </w:pPr>
     </w:p>
     <w:p>
       <w:pPr>
@@ -133,7 +143,21 @@
           <w:sz w:val="20"/>
           <w:szCs w:val="20"/>
         </w:rPr>
-        <w:t>$383 million in 2021</w:t>
+        <w:t>$38</w:t>
+      </w:r>
+      <w:r>
+        <w:rPr>
+          <w:sz w:val="20"/>
+          <w:szCs w:val="20"/>
+        </w:rPr>
+        <w:t xml:space="preserve">8 </w:t>
+      </w:r>
+      <w:r>
+        <w:rPr>
+          <w:sz w:val="20"/>
+          <w:szCs w:val="20"/>
+        </w:rPr>
+        <w:t>million in 2021</w:t>
       </w:r>
       <w:r>
         <w:rPr>
@@ -161,7 +185,21 @@
           <w:sz w:val="20"/>
           <w:szCs w:val="20"/>
         </w:rPr>
-        <w:t>$530 million in 2022</w:t>
+        <w:t>$53</w:t>
+      </w:r>
+      <w:r>
+        <w:rPr>
+          <w:sz w:val="20"/>
+          <w:szCs w:val="20"/>
+        </w:rPr>
+        <w:t>3</w:t>
+      </w:r>
+      <w:r>
+        <w:rPr>
+          <w:sz w:val="20"/>
+          <w:szCs w:val="20"/>
+        </w:rPr>
+        <w:t xml:space="preserve"> million in 2022</w:t>
       </w:r>
     </w:p>
     <w:p>
@@ -182,7 +220,21 @@
           <w:sz w:val="20"/>
           <w:szCs w:val="20"/>
         </w:rPr>
-        <w:t>$569 million in 2023</w:t>
+        <w:t>$5</w:t>
+      </w:r>
+      <w:r>
+        <w:rPr>
+          <w:sz w:val="20"/>
+          <w:szCs w:val="20"/>
+        </w:rPr>
+        <w:t>77</w:t>
+      </w:r>
+      <w:r>
+        <w:rPr>
+          <w:sz w:val="20"/>
+          <w:szCs w:val="20"/>
+        </w:rPr>
+        <w:t xml:space="preserve"> million in 2023</w:t>
       </w:r>
     </w:p>
     <w:p>
@@ -203,7 +255,21 @@
           <w:sz w:val="20"/>
           <w:szCs w:val="20"/>
         </w:rPr>
-        <w:t>$638 million in 2024</w:t>
+        <w:t>$6</w:t>
+      </w:r>
+      <w:r>
+        <w:rPr>
+          <w:sz w:val="20"/>
+          <w:szCs w:val="20"/>
+        </w:rPr>
+        <w:t xml:space="preserve">47 </w:t>
+      </w:r>
+      <w:r>
+        <w:rPr>
+          <w:sz w:val="20"/>
+          <w:szCs w:val="20"/>
+        </w:rPr>
+        <w:t>million in 2024</w:t>
       </w:r>
     </w:p>
     <w:p>
@@ -676,7 +742,6 @@
           <w:sz w:val="20"/>
           <w:szCs w:val="20"/>
         </w:rPr>
-        <w:lastRenderedPageBreak/>
         <w:t>Stakeholders &amp; Impact</w:t>
       </w:r>
     </w:p>

</xml_diff>